<commit_message>
Communication stabilized (Master-slave concept) Ducumentation and circuit diagram updated
</commit_message>
<xml_diff>
--- a/Documentation/Dokumentáció.docx
+++ b/Documentation/Dokumentáció.docx
@@ -113,21 +113,8 @@
         </w:numPr>
       </w:pPr>
       <w:r>
-        <w:t xml:space="preserve">Jobb kar </w:t>
-      </w:r>
-      <w:proofErr w:type="gramStart"/>
-      <w:r>
-        <w:t>kimenet  táp</w:t>
-      </w:r>
-      <w:proofErr w:type="gramEnd"/>
-      <w:r>
-        <w:t xml:space="preserve"> 1 </w:t>
-      </w:r>
-      <w:proofErr w:type="spellStart"/>
-      <w:r>
-        <w:t>ről</w:t>
-      </w:r>
-      <w:proofErr w:type="spellEnd"/>
+        <w:t>Jobb kar kimenet  táp 1 ről</w:t>
+      </w:r>
     </w:p>
     <w:p>
       <w:pPr>
@@ -138,21 +125,8 @@
         </w:numPr>
       </w:pPr>
       <w:r>
-        <w:t xml:space="preserve">Jobb kar </w:t>
-      </w:r>
-      <w:proofErr w:type="gramStart"/>
-      <w:r>
-        <w:t>kimenet  táp</w:t>
-      </w:r>
-      <w:proofErr w:type="gramEnd"/>
-      <w:r>
-        <w:t xml:space="preserve"> 2 </w:t>
-      </w:r>
-      <w:proofErr w:type="spellStart"/>
-      <w:r>
-        <w:t>ről</w:t>
-      </w:r>
-      <w:proofErr w:type="spellEnd"/>
+        <w:t>Jobb kar kimenet  táp 2 ről</w:t>
+      </w:r>
     </w:p>
     <w:p>
       <w:pPr>
@@ -163,13 +137,8 @@
         </w:numPr>
       </w:pPr>
       <w:r>
-        <w:t xml:space="preserve">Bal kar kimenet táp1 </w:t>
-      </w:r>
-      <w:proofErr w:type="spellStart"/>
-      <w:r>
-        <w:t>ről</w:t>
-      </w:r>
-      <w:proofErr w:type="spellEnd"/>
+        <w:t>Bal kar kimenet táp1 ről</w:t>
+      </w:r>
     </w:p>
     <w:p>
       <w:pPr>
@@ -182,6 +151,217 @@
       <w:r>
         <w:t>Bal kar kimenet táp 2 ről</w:t>
       </w:r>
+    </w:p>
+    <w:p>
+      <w:r>
+        <w:br w:type="page"/>
+      </w:r>
+    </w:p>
+    <w:p>
+      <w:pPr>
+        <w:pStyle w:val="Listaszerbekezds"/>
+      </w:pPr>
+      <w:r>
+        <w:lastRenderedPageBreak/>
+        <w:t>V2</w:t>
+      </w:r>
+    </w:p>
+    <w:p>
+      <w:pPr>
+        <w:pStyle w:val="Listaszerbekezds"/>
+      </w:pPr>
+      <w:r>
+        <w:rPr>
+          <w:noProof/>
+          <w:lang w:eastAsia="hu-HU"/>
+        </w:rPr>
+        <w:drawing>
+          <wp:inline distT="0" distB="0" distL="0" distR="0">
+            <wp:extent cx="2447710" cy="8458200"/>
+            <wp:effectExtent l="19050" t="0" r="0" b="0"/>
+            <wp:docPr id="1" name="Kép 1" descr="H:\GIT\Arduino_Humanoid\Documentation\DSC_0721.JPG"/>
+            <wp:cNvGraphicFramePr>
+              <a:graphicFrameLocks xmlns:a="http://schemas.openxmlformats.org/drawingml/2006/main" noChangeAspect="1"/>
+            </wp:cNvGraphicFramePr>
+            <a:graphic xmlns:a="http://schemas.openxmlformats.org/drawingml/2006/main">
+              <a:graphicData uri="http://schemas.openxmlformats.org/drawingml/2006/picture">
+                <pic:pic xmlns:pic="http://schemas.openxmlformats.org/drawingml/2006/picture">
+                  <pic:nvPicPr>
+                    <pic:cNvPr id="0" name="Picture 1" descr="H:\GIT\Arduino_Humanoid\Documentation\DSC_0721.JPG"/>
+                    <pic:cNvPicPr>
+                      <a:picLocks noChangeAspect="1" noChangeArrowheads="1"/>
+                    </pic:cNvPicPr>
+                  </pic:nvPicPr>
+                  <pic:blipFill>
+                    <a:blip r:embed="rId9" cstate="print"/>
+                    <a:srcRect/>
+                    <a:stretch>
+                      <a:fillRect/>
+                    </a:stretch>
+                  </pic:blipFill>
+                  <pic:spPr bwMode="auto">
+                    <a:xfrm>
+                      <a:off x="0" y="0"/>
+                      <a:ext cx="2447710" cy="8458200"/>
+                    </a:xfrm>
+                    <a:prstGeom prst="rect">
+                      <a:avLst/>
+                    </a:prstGeom>
+                    <a:noFill/>
+                    <a:ln w="9525">
+                      <a:noFill/>
+                      <a:miter lim="800000"/>
+                      <a:headEnd/>
+                      <a:tailEnd/>
+                    </a:ln>
+                  </pic:spPr>
+                </pic:pic>
+              </a:graphicData>
+            </a:graphic>
+          </wp:inline>
+        </w:drawing>
+      </w:r>
+    </w:p>
+    <w:p>
+      <w:pPr>
+        <w:pStyle w:val="Listaszerbekezds"/>
+      </w:pPr>
+    </w:p>
+    <w:p/>
+    <w:p>
+      <w:pPr>
+        <w:pStyle w:val="Listaszerbekezds"/>
+        <w:numPr>
+          <w:ilvl w:val="0"/>
+          <w:numId w:val="3"/>
+        </w:numPr>
+        <w:ind w:left="851" w:hanging="567"/>
+      </w:pPr>
+      <w:r>
+        <w:t>Jobb kar kimenet  táp 1 ről</w:t>
+      </w:r>
+    </w:p>
+    <w:p>
+      <w:pPr>
+        <w:pStyle w:val="Listaszerbekezds"/>
+        <w:numPr>
+          <w:ilvl w:val="0"/>
+          <w:numId w:val="3"/>
+        </w:numPr>
+        <w:ind w:left="851" w:hanging="567"/>
+      </w:pPr>
+      <w:r>
+        <w:t>Bal kar kimenet táp1 ről</w:t>
+      </w:r>
+    </w:p>
+    <w:p>
+      <w:pPr>
+        <w:pStyle w:val="Listaszerbekezds"/>
+        <w:numPr>
+          <w:ilvl w:val="0"/>
+          <w:numId w:val="3"/>
+        </w:numPr>
+        <w:ind w:left="851" w:hanging="567"/>
+      </w:pPr>
+      <w:r>
+        <w:t>Jobb kar kimenet  táp 2 ről</w:t>
+      </w:r>
+    </w:p>
+    <w:p>
+      <w:pPr>
+        <w:pStyle w:val="Listaszerbekezds"/>
+        <w:numPr>
+          <w:ilvl w:val="0"/>
+          <w:numId w:val="3"/>
+        </w:numPr>
+        <w:ind w:left="851" w:hanging="567"/>
+      </w:pPr>
+      <w:r>
+        <w:t>Bal kar kimenet táp 2 ről</w:t>
+      </w:r>
+    </w:p>
+    <w:p>
+      <w:pPr>
+        <w:pStyle w:val="Listaszerbekezds"/>
+        <w:numPr>
+          <w:ilvl w:val="0"/>
+          <w:numId w:val="3"/>
+        </w:numPr>
+        <w:ind w:left="851" w:hanging="567"/>
+      </w:pPr>
+      <w:r>
+        <w:t>Fej servo kimenetek</w:t>
+      </w:r>
+    </w:p>
+    <w:p>
+      <w:pPr>
+        <w:pStyle w:val="Listaszerbekezds"/>
+        <w:numPr>
+          <w:ilvl w:val="0"/>
+          <w:numId w:val="3"/>
+        </w:numPr>
+        <w:ind w:left="851" w:hanging="567"/>
+      </w:pPr>
+      <w:r>
+        <w:t>Táp2</w:t>
+      </w:r>
+    </w:p>
+    <w:p>
+      <w:pPr>
+        <w:pStyle w:val="Listaszerbekezds"/>
+        <w:numPr>
+          <w:ilvl w:val="0"/>
+          <w:numId w:val="3"/>
+        </w:numPr>
+        <w:ind w:left="851" w:hanging="567"/>
+      </w:pPr>
+      <w:r>
+        <w:t>Fej Servo  bemenet</w:t>
+      </w:r>
+    </w:p>
+    <w:p>
+      <w:pPr>
+        <w:pStyle w:val="Listaszerbekezds"/>
+        <w:numPr>
+          <w:ilvl w:val="0"/>
+          <w:numId w:val="3"/>
+        </w:numPr>
+        <w:ind w:left="851" w:hanging="567"/>
+      </w:pPr>
+      <w:r>
+        <w:t>Táp1</w:t>
+      </w:r>
+    </w:p>
+    <w:p>
+      <w:pPr>
+        <w:pStyle w:val="Listaszerbekezds"/>
+        <w:numPr>
+          <w:ilvl w:val="0"/>
+          <w:numId w:val="3"/>
+        </w:numPr>
+        <w:ind w:left="851" w:hanging="567"/>
+      </w:pPr>
+      <w:r>
+        <w:t>Jobb kar bemenet</w:t>
+      </w:r>
+    </w:p>
+    <w:p>
+      <w:pPr>
+        <w:pStyle w:val="Listaszerbekezds"/>
+        <w:numPr>
+          <w:ilvl w:val="0"/>
+          <w:numId w:val="3"/>
+        </w:numPr>
+        <w:ind w:left="851" w:hanging="567"/>
+      </w:pPr>
+      <w:r>
+        <w:t>Bal kar bemmenet</w:t>
+      </w:r>
+    </w:p>
+    <w:p>
+      <w:pPr>
+        <w:pStyle w:val="Listaszerbekezds"/>
+      </w:pPr>
     </w:p>
     <w:sectPr>
       <w:pgSz w:w="11906" w:h="16838"/>
@@ -246,6 +426,178 @@
 <file path=word/numbering.xml><?xml version="1.0" encoding="utf-8"?>
 <w:numbering xmlns:ve="http://schemas.openxmlformats.org/markup-compatibility/2006" xmlns:o="urn:schemas-microsoft-com:office:office" xmlns:r="http://schemas.openxmlformats.org/officeDocument/2006/relationships" xmlns:m="http://schemas.openxmlformats.org/officeDocument/2006/math" xmlns:v="urn:schemas-microsoft-com:vml" xmlns:wp="http://schemas.openxmlformats.org/drawingml/2006/wordprocessingDrawing" xmlns:w10="urn:schemas-microsoft-com:office:word" xmlns:w="http://schemas.openxmlformats.org/wordprocessingml/2006/main" xmlns:wne="http://schemas.microsoft.com/office/word/2006/wordml">
   <w:abstractNum w:abstractNumId="0">
+    <w:nsid w:val="021763E7"/>
+    <w:multiLevelType w:val="hybridMultilevel"/>
+    <w:tmpl w:val="B3567E62"/>
+    <w:lvl w:ilvl="0" w:tplc="040E000F">
+      <w:start w:val="1"/>
+      <w:numFmt w:val="decimal"/>
+      <w:lvlText w:val="%1."/>
+      <w:lvlJc w:val="left"/>
+      <w:pPr>
+        <w:ind w:left="1080" w:hanging="360"/>
+      </w:pPr>
+    </w:lvl>
+    <w:lvl w:ilvl="1" w:tplc="040E0019" w:tentative="1">
+      <w:start w:val="1"/>
+      <w:numFmt w:val="lowerLetter"/>
+      <w:lvlText w:val="%2."/>
+      <w:lvlJc w:val="left"/>
+      <w:pPr>
+        <w:ind w:left="1800" w:hanging="360"/>
+      </w:pPr>
+    </w:lvl>
+    <w:lvl w:ilvl="2" w:tplc="040E001B" w:tentative="1">
+      <w:start w:val="1"/>
+      <w:numFmt w:val="lowerRoman"/>
+      <w:lvlText w:val="%3."/>
+      <w:lvlJc w:val="right"/>
+      <w:pPr>
+        <w:ind w:left="2520" w:hanging="180"/>
+      </w:pPr>
+    </w:lvl>
+    <w:lvl w:ilvl="3" w:tplc="040E000F" w:tentative="1">
+      <w:start w:val="1"/>
+      <w:numFmt w:val="decimal"/>
+      <w:lvlText w:val="%4."/>
+      <w:lvlJc w:val="left"/>
+      <w:pPr>
+        <w:ind w:left="3240" w:hanging="360"/>
+      </w:pPr>
+    </w:lvl>
+    <w:lvl w:ilvl="4" w:tplc="040E0019" w:tentative="1">
+      <w:start w:val="1"/>
+      <w:numFmt w:val="lowerLetter"/>
+      <w:lvlText w:val="%5."/>
+      <w:lvlJc w:val="left"/>
+      <w:pPr>
+        <w:ind w:left="3960" w:hanging="360"/>
+      </w:pPr>
+    </w:lvl>
+    <w:lvl w:ilvl="5" w:tplc="040E001B" w:tentative="1">
+      <w:start w:val="1"/>
+      <w:numFmt w:val="lowerRoman"/>
+      <w:lvlText w:val="%6."/>
+      <w:lvlJc w:val="right"/>
+      <w:pPr>
+        <w:ind w:left="4680" w:hanging="180"/>
+      </w:pPr>
+    </w:lvl>
+    <w:lvl w:ilvl="6" w:tplc="040E000F" w:tentative="1">
+      <w:start w:val="1"/>
+      <w:numFmt w:val="decimal"/>
+      <w:lvlText w:val="%7."/>
+      <w:lvlJc w:val="left"/>
+      <w:pPr>
+        <w:ind w:left="5400" w:hanging="360"/>
+      </w:pPr>
+    </w:lvl>
+    <w:lvl w:ilvl="7" w:tplc="040E0019" w:tentative="1">
+      <w:start w:val="1"/>
+      <w:numFmt w:val="lowerLetter"/>
+      <w:lvlText w:val="%8."/>
+      <w:lvlJc w:val="left"/>
+      <w:pPr>
+        <w:ind w:left="6120" w:hanging="360"/>
+      </w:pPr>
+    </w:lvl>
+    <w:lvl w:ilvl="8" w:tplc="040E001B" w:tentative="1">
+      <w:start w:val="1"/>
+      <w:numFmt w:val="lowerRoman"/>
+      <w:lvlText w:val="%9."/>
+      <w:lvlJc w:val="right"/>
+      <w:pPr>
+        <w:ind w:left="6840" w:hanging="180"/>
+      </w:pPr>
+    </w:lvl>
+  </w:abstractNum>
+  <w:abstractNum w:abstractNumId="1">
+    <w:nsid w:val="74D841FA"/>
+    <w:multiLevelType w:val="hybridMultilevel"/>
+    <w:tmpl w:val="CB28584C"/>
+    <w:lvl w:ilvl="0" w:tplc="040E000F">
+      <w:start w:val="1"/>
+      <w:numFmt w:val="decimal"/>
+      <w:lvlText w:val="%1."/>
+      <w:lvlJc w:val="left"/>
+      <w:pPr>
+        <w:ind w:left="720" w:hanging="360"/>
+      </w:pPr>
+    </w:lvl>
+    <w:lvl w:ilvl="1" w:tplc="040E0019" w:tentative="1">
+      <w:start w:val="1"/>
+      <w:numFmt w:val="lowerLetter"/>
+      <w:lvlText w:val="%2."/>
+      <w:lvlJc w:val="left"/>
+      <w:pPr>
+        <w:ind w:left="1440" w:hanging="360"/>
+      </w:pPr>
+    </w:lvl>
+    <w:lvl w:ilvl="2" w:tplc="040E001B" w:tentative="1">
+      <w:start w:val="1"/>
+      <w:numFmt w:val="lowerRoman"/>
+      <w:lvlText w:val="%3."/>
+      <w:lvlJc w:val="right"/>
+      <w:pPr>
+        <w:ind w:left="2160" w:hanging="180"/>
+      </w:pPr>
+    </w:lvl>
+    <w:lvl w:ilvl="3" w:tplc="040E000F" w:tentative="1">
+      <w:start w:val="1"/>
+      <w:numFmt w:val="decimal"/>
+      <w:lvlText w:val="%4."/>
+      <w:lvlJc w:val="left"/>
+      <w:pPr>
+        <w:ind w:left="2880" w:hanging="360"/>
+      </w:pPr>
+    </w:lvl>
+    <w:lvl w:ilvl="4" w:tplc="040E0019" w:tentative="1">
+      <w:start w:val="1"/>
+      <w:numFmt w:val="lowerLetter"/>
+      <w:lvlText w:val="%5."/>
+      <w:lvlJc w:val="left"/>
+      <w:pPr>
+        <w:ind w:left="3600" w:hanging="360"/>
+      </w:pPr>
+    </w:lvl>
+    <w:lvl w:ilvl="5" w:tplc="040E001B" w:tentative="1">
+      <w:start w:val="1"/>
+      <w:numFmt w:val="lowerRoman"/>
+      <w:lvlText w:val="%6."/>
+      <w:lvlJc w:val="right"/>
+      <w:pPr>
+        <w:ind w:left="4320" w:hanging="180"/>
+      </w:pPr>
+    </w:lvl>
+    <w:lvl w:ilvl="6" w:tplc="040E000F" w:tentative="1">
+      <w:start w:val="1"/>
+      <w:numFmt w:val="decimal"/>
+      <w:lvlText w:val="%7."/>
+      <w:lvlJc w:val="left"/>
+      <w:pPr>
+        <w:ind w:left="5040" w:hanging="360"/>
+      </w:pPr>
+    </w:lvl>
+    <w:lvl w:ilvl="7" w:tplc="040E0019" w:tentative="1">
+      <w:start w:val="1"/>
+      <w:numFmt w:val="lowerLetter"/>
+      <w:lvlText w:val="%8."/>
+      <w:lvlJc w:val="left"/>
+      <w:pPr>
+        <w:ind w:left="5760" w:hanging="360"/>
+      </w:pPr>
+    </w:lvl>
+    <w:lvl w:ilvl="8" w:tplc="040E001B" w:tentative="1">
+      <w:start w:val="1"/>
+      <w:numFmt w:val="lowerRoman"/>
+      <w:lvlText w:val="%9."/>
+      <w:lvlJc w:val="right"/>
+      <w:pPr>
+        <w:ind w:left="6480" w:hanging="180"/>
+      </w:pPr>
+    </w:lvl>
+  </w:abstractNum>
+  <w:abstractNum w:abstractNumId="2">
     <w:nsid w:val="7FA949D0"/>
     <w:multiLevelType w:val="hybridMultilevel"/>
     <w:tmpl w:val="EB7EC20A"/>
@@ -332,6 +684,12 @@
     </w:lvl>
   </w:abstractNum>
   <w:num w:numId="1">
+    <w:abstractNumId w:val="2"/>
+  </w:num>
+  <w:num w:numId="2">
+    <w:abstractNumId w:val="1"/>
+  </w:num>
+  <w:num w:numId="3">
     <w:abstractNumId w:val="0"/>
   </w:num>
 </w:numbering>
@@ -906,7 +1264,7 @@
 </file>
 
 <file path=customXml/itemProps1.xml><?xml version="1.0" encoding="utf-8"?>
-<ds:datastoreItem xmlns:ds="http://schemas.openxmlformats.org/officeDocument/2006/customXml" ds:itemID="{0D2A6C38-4F6A-4896-9340-BDE982C898FB}">
+<ds:datastoreItem xmlns:ds="http://schemas.openxmlformats.org/officeDocument/2006/customXml" ds:itemID="{DCF4B9E3-C640-4757-A810-49D4C35FA059}">
   <ds:schemaRefs>
     <ds:schemaRef ds:uri="http://schemas.openxmlformats.org/officeDocument/2006/bibliography"/>
   </ds:schemaRefs>

</xml_diff>